<commit_message>
Report Updated upto 2 Models
</commit_message>
<xml_diff>
--- a/Tables/Data Snapshot.docx
+++ b/Tables/Data Snapshot.docx
@@ -56,7 +56,7 @@
             </w:pPr>
             <w:r xmlns:w="http://schemas.openxmlformats.org/wordprocessingml/2006/main" xmlns:wp="http://schemas.openxmlformats.org/drawingml/2006/wordprocessingDrawing" xmlns:r="http://schemas.openxmlformats.org/officeDocument/2006/relationships" xmlns:w14="http://schemas.microsoft.com/office/word/2010/wordml">
               <w:rPr>
-                <w:rFonts w:ascii="Arial" w:hAnsi="Arial" w:eastAsia="Arial" w:cs="Arial"/>
+                <w:rFonts w:ascii="Helvetica" w:hAnsi="Helvetica" w:eastAsia="Helvetica" w:cs="Helvetica"/>
                 <w:sz w:val="22"/>
                 <w:szCs w:val="22"/>
                 <w:color w:val="000000"/>
@@ -89,7 +89,7 @@
             </w:pPr>
             <w:r xmlns:w="http://schemas.openxmlformats.org/wordprocessingml/2006/main" xmlns:wp="http://schemas.openxmlformats.org/drawingml/2006/wordprocessingDrawing" xmlns:r="http://schemas.openxmlformats.org/officeDocument/2006/relationships" xmlns:w14="http://schemas.microsoft.com/office/word/2010/wordml">
               <w:rPr>
-                <w:rFonts w:ascii="Arial" w:hAnsi="Arial" w:eastAsia="Arial" w:cs="Arial"/>
+                <w:rFonts w:ascii="Helvetica" w:hAnsi="Helvetica" w:eastAsia="Helvetica" w:cs="Helvetica"/>
                 <w:sz w:val="22"/>
                 <w:szCs w:val="22"/>
                 <w:color w:val="000000"/>
@@ -122,7 +122,7 @@
             </w:pPr>
             <w:r xmlns:w="http://schemas.openxmlformats.org/wordprocessingml/2006/main" xmlns:wp="http://schemas.openxmlformats.org/drawingml/2006/wordprocessingDrawing" xmlns:r="http://schemas.openxmlformats.org/officeDocument/2006/relationships" xmlns:w14="http://schemas.microsoft.com/office/word/2010/wordml">
               <w:rPr>
-                <w:rFonts w:ascii="Arial" w:hAnsi="Arial" w:eastAsia="Arial" w:cs="Arial"/>
+                <w:rFonts w:ascii="Helvetica" w:hAnsi="Helvetica" w:eastAsia="Helvetica" w:cs="Helvetica"/>
                 <w:sz w:val="22"/>
                 <w:szCs w:val="22"/>
                 <w:color w:val="000000"/>
@@ -155,7 +155,7 @@
             </w:pPr>
             <w:r xmlns:w="http://schemas.openxmlformats.org/wordprocessingml/2006/main" xmlns:wp="http://schemas.openxmlformats.org/drawingml/2006/wordprocessingDrawing" xmlns:r="http://schemas.openxmlformats.org/officeDocument/2006/relationships" xmlns:w14="http://schemas.microsoft.com/office/word/2010/wordml">
               <w:rPr>
-                <w:rFonts w:ascii="Arial" w:hAnsi="Arial" w:eastAsia="Arial" w:cs="Arial"/>
+                <w:rFonts w:ascii="Helvetica" w:hAnsi="Helvetica" w:eastAsia="Helvetica" w:cs="Helvetica"/>
                 <w:sz w:val="22"/>
                 <w:szCs w:val="22"/>
                 <w:color w:val="000000"/>
@@ -188,7 +188,7 @@
             </w:pPr>
             <w:r xmlns:w="http://schemas.openxmlformats.org/wordprocessingml/2006/main" xmlns:wp="http://schemas.openxmlformats.org/drawingml/2006/wordprocessingDrawing" xmlns:r="http://schemas.openxmlformats.org/officeDocument/2006/relationships" xmlns:w14="http://schemas.microsoft.com/office/word/2010/wordml">
               <w:rPr>
-                <w:rFonts w:ascii="Arial" w:hAnsi="Arial" w:eastAsia="Arial" w:cs="Arial"/>
+                <w:rFonts w:ascii="Helvetica" w:hAnsi="Helvetica" w:eastAsia="Helvetica" w:cs="Helvetica"/>
                 <w:sz w:val="22"/>
                 <w:szCs w:val="22"/>
                 <w:color w:val="000000"/>
@@ -221,7 +221,7 @@
             </w:pPr>
             <w:r xmlns:w="http://schemas.openxmlformats.org/wordprocessingml/2006/main" xmlns:wp="http://schemas.openxmlformats.org/drawingml/2006/wordprocessingDrawing" xmlns:r="http://schemas.openxmlformats.org/officeDocument/2006/relationships" xmlns:w14="http://schemas.microsoft.com/office/word/2010/wordml">
               <w:rPr>
-                <w:rFonts w:ascii="Arial" w:hAnsi="Arial" w:eastAsia="Arial" w:cs="Arial"/>
+                <w:rFonts w:ascii="Helvetica" w:hAnsi="Helvetica" w:eastAsia="Helvetica" w:cs="Helvetica"/>
                 <w:sz w:val="22"/>
                 <w:szCs w:val="22"/>
                 <w:color w:val="000000"/>
@@ -254,7 +254,7 @@
             </w:pPr>
             <w:r xmlns:w="http://schemas.openxmlformats.org/wordprocessingml/2006/main" xmlns:wp="http://schemas.openxmlformats.org/drawingml/2006/wordprocessingDrawing" xmlns:r="http://schemas.openxmlformats.org/officeDocument/2006/relationships" xmlns:w14="http://schemas.microsoft.com/office/word/2010/wordml">
               <w:rPr>
-                <w:rFonts w:ascii="Arial" w:hAnsi="Arial" w:eastAsia="Arial" w:cs="Arial"/>
+                <w:rFonts w:ascii="Helvetica" w:hAnsi="Helvetica" w:eastAsia="Helvetica" w:cs="Helvetica"/>
                 <w:sz w:val="22"/>
                 <w:szCs w:val="22"/>
                 <w:color w:val="000000"/>
@@ -287,7 +287,7 @@
             </w:pPr>
             <w:r xmlns:w="http://schemas.openxmlformats.org/wordprocessingml/2006/main" xmlns:wp="http://schemas.openxmlformats.org/drawingml/2006/wordprocessingDrawing" xmlns:r="http://schemas.openxmlformats.org/officeDocument/2006/relationships" xmlns:w14="http://schemas.microsoft.com/office/word/2010/wordml">
               <w:rPr>
-                <w:rFonts w:ascii="Arial" w:hAnsi="Arial" w:eastAsia="Arial" w:cs="Arial"/>
+                <w:rFonts w:ascii="Helvetica" w:hAnsi="Helvetica" w:eastAsia="Helvetica" w:cs="Helvetica"/>
                 <w:sz w:val="22"/>
                 <w:szCs w:val="22"/>
                 <w:color w:val="000000"/>
@@ -323,7 +323,7 @@
             </w:pPr>
             <w:r xmlns:w="http://schemas.openxmlformats.org/wordprocessingml/2006/main" xmlns:wp="http://schemas.openxmlformats.org/drawingml/2006/wordprocessingDrawing" xmlns:r="http://schemas.openxmlformats.org/officeDocument/2006/relationships" xmlns:w14="http://schemas.microsoft.com/office/word/2010/wordml">
               <w:rPr>
-                <w:rFonts w:ascii="Arial" w:hAnsi="Arial" w:eastAsia="Arial" w:cs="Arial"/>
+                <w:rFonts w:ascii="Helvetica" w:hAnsi="Helvetica" w:eastAsia="Helvetica" w:cs="Helvetica"/>
                 <w:sz w:val="22"/>
                 <w:szCs w:val="22"/>
                 <w:color w:val="000000"/>
@@ -353,7 +353,7 @@
             </w:pPr>
             <w:r xmlns:w="http://schemas.openxmlformats.org/wordprocessingml/2006/main" xmlns:wp="http://schemas.openxmlformats.org/drawingml/2006/wordprocessingDrawing" xmlns:r="http://schemas.openxmlformats.org/officeDocument/2006/relationships" xmlns:w14="http://schemas.microsoft.com/office/word/2010/wordml">
               <w:rPr>
-                <w:rFonts w:ascii="Arial" w:hAnsi="Arial" w:eastAsia="Arial" w:cs="Arial"/>
+                <w:rFonts w:ascii="Helvetica" w:hAnsi="Helvetica" w:eastAsia="Helvetica" w:cs="Helvetica"/>
                 <w:sz w:val="22"/>
                 <w:szCs w:val="22"/>
                 <w:color w:val="000000"/>
@@ -383,7 +383,7 @@
             </w:pPr>
             <w:r xmlns:w="http://schemas.openxmlformats.org/wordprocessingml/2006/main" xmlns:wp="http://schemas.openxmlformats.org/drawingml/2006/wordprocessingDrawing" xmlns:r="http://schemas.openxmlformats.org/officeDocument/2006/relationships" xmlns:w14="http://schemas.microsoft.com/office/word/2010/wordml">
               <w:rPr>
-                <w:rFonts w:ascii="Arial" w:hAnsi="Arial" w:eastAsia="Arial" w:cs="Arial"/>
+                <w:rFonts w:ascii="Helvetica" w:hAnsi="Helvetica" w:eastAsia="Helvetica" w:cs="Helvetica"/>
                 <w:sz w:val="22"/>
                 <w:szCs w:val="22"/>
                 <w:color w:val="000000"/>
@@ -413,7 +413,7 @@
             </w:pPr>
             <w:r xmlns:w="http://schemas.openxmlformats.org/wordprocessingml/2006/main" xmlns:wp="http://schemas.openxmlformats.org/drawingml/2006/wordprocessingDrawing" xmlns:r="http://schemas.openxmlformats.org/officeDocument/2006/relationships" xmlns:w14="http://schemas.microsoft.com/office/word/2010/wordml">
               <w:rPr>
-                <w:rFonts w:ascii="Arial" w:hAnsi="Arial" w:eastAsia="Arial" w:cs="Arial"/>
+                <w:rFonts w:ascii="Helvetica" w:hAnsi="Helvetica" w:eastAsia="Helvetica" w:cs="Helvetica"/>
                 <w:sz w:val="22"/>
                 <w:szCs w:val="22"/>
                 <w:color w:val="000000"/>
@@ -443,7 +443,7 @@
             </w:pPr>
             <w:r xmlns:w="http://schemas.openxmlformats.org/wordprocessingml/2006/main" xmlns:wp="http://schemas.openxmlformats.org/drawingml/2006/wordprocessingDrawing" xmlns:r="http://schemas.openxmlformats.org/officeDocument/2006/relationships" xmlns:w14="http://schemas.microsoft.com/office/word/2010/wordml">
               <w:rPr>
-                <w:rFonts w:ascii="Arial" w:hAnsi="Arial" w:eastAsia="Arial" w:cs="Arial"/>
+                <w:rFonts w:ascii="Helvetica" w:hAnsi="Helvetica" w:eastAsia="Helvetica" w:cs="Helvetica"/>
                 <w:sz w:val="22"/>
                 <w:szCs w:val="22"/>
                 <w:color w:val="000000"/>
@@ -473,7 +473,7 @@
             </w:pPr>
             <w:r xmlns:w="http://schemas.openxmlformats.org/wordprocessingml/2006/main" xmlns:wp="http://schemas.openxmlformats.org/drawingml/2006/wordprocessingDrawing" xmlns:r="http://schemas.openxmlformats.org/officeDocument/2006/relationships" xmlns:w14="http://schemas.microsoft.com/office/word/2010/wordml">
               <w:rPr>
-                <w:rFonts w:ascii="Arial" w:hAnsi="Arial" w:eastAsia="Arial" w:cs="Arial"/>
+                <w:rFonts w:ascii="Helvetica" w:hAnsi="Helvetica" w:eastAsia="Helvetica" w:cs="Helvetica"/>
                 <w:sz w:val="22"/>
                 <w:szCs w:val="22"/>
                 <w:color w:val="000000"/>
@@ -503,7 +503,7 @@
             </w:pPr>
             <w:r xmlns:w="http://schemas.openxmlformats.org/wordprocessingml/2006/main" xmlns:wp="http://schemas.openxmlformats.org/drawingml/2006/wordprocessingDrawing" xmlns:r="http://schemas.openxmlformats.org/officeDocument/2006/relationships" xmlns:w14="http://schemas.microsoft.com/office/word/2010/wordml">
               <w:rPr>
-                <w:rFonts w:ascii="Arial" w:hAnsi="Arial" w:eastAsia="Arial" w:cs="Arial"/>
+                <w:rFonts w:ascii="Helvetica" w:hAnsi="Helvetica" w:eastAsia="Helvetica" w:cs="Helvetica"/>
                 <w:sz w:val="22"/>
                 <w:szCs w:val="22"/>
                 <w:color w:val="000000"/>
@@ -533,7 +533,7 @@
             </w:pPr>
             <w:r xmlns:w="http://schemas.openxmlformats.org/wordprocessingml/2006/main" xmlns:wp="http://schemas.openxmlformats.org/drawingml/2006/wordprocessingDrawing" xmlns:r="http://schemas.openxmlformats.org/officeDocument/2006/relationships" xmlns:w14="http://schemas.microsoft.com/office/word/2010/wordml">
               <w:rPr>
-                <w:rFonts w:ascii="Arial" w:hAnsi="Arial" w:eastAsia="Arial" w:cs="Arial"/>
+                <w:rFonts w:ascii="Helvetica" w:hAnsi="Helvetica" w:eastAsia="Helvetica" w:cs="Helvetica"/>
                 <w:sz w:val="22"/>
                 <w:szCs w:val="22"/>
                 <w:color w:val="000000"/>
@@ -569,7 +569,7 @@
             </w:pPr>
             <w:r xmlns:w="http://schemas.openxmlformats.org/wordprocessingml/2006/main" xmlns:wp="http://schemas.openxmlformats.org/drawingml/2006/wordprocessingDrawing" xmlns:r="http://schemas.openxmlformats.org/officeDocument/2006/relationships" xmlns:w14="http://schemas.microsoft.com/office/word/2010/wordml">
               <w:rPr>
-                <w:rFonts w:ascii="Arial" w:hAnsi="Arial" w:eastAsia="Arial" w:cs="Arial"/>
+                <w:rFonts w:ascii="Helvetica" w:hAnsi="Helvetica" w:eastAsia="Helvetica" w:cs="Helvetica"/>
                 <w:sz w:val="22"/>
                 <w:szCs w:val="22"/>
                 <w:color w:val="000000"/>
@@ -599,7 +599,7 @@
             </w:pPr>
             <w:r xmlns:w="http://schemas.openxmlformats.org/wordprocessingml/2006/main" xmlns:wp="http://schemas.openxmlformats.org/drawingml/2006/wordprocessingDrawing" xmlns:r="http://schemas.openxmlformats.org/officeDocument/2006/relationships" xmlns:w14="http://schemas.microsoft.com/office/word/2010/wordml">
               <w:rPr>
-                <w:rFonts w:ascii="Arial" w:hAnsi="Arial" w:eastAsia="Arial" w:cs="Arial"/>
+                <w:rFonts w:ascii="Helvetica" w:hAnsi="Helvetica" w:eastAsia="Helvetica" w:cs="Helvetica"/>
                 <w:sz w:val="22"/>
                 <w:szCs w:val="22"/>
                 <w:color w:val="000000"/>
@@ -629,7 +629,7 @@
             </w:pPr>
             <w:r xmlns:w="http://schemas.openxmlformats.org/wordprocessingml/2006/main" xmlns:wp="http://schemas.openxmlformats.org/drawingml/2006/wordprocessingDrawing" xmlns:r="http://schemas.openxmlformats.org/officeDocument/2006/relationships" xmlns:w14="http://schemas.microsoft.com/office/word/2010/wordml">
               <w:rPr>
-                <w:rFonts w:ascii="Arial" w:hAnsi="Arial" w:eastAsia="Arial" w:cs="Arial"/>
+                <w:rFonts w:ascii="Helvetica" w:hAnsi="Helvetica" w:eastAsia="Helvetica" w:cs="Helvetica"/>
                 <w:sz w:val="22"/>
                 <w:szCs w:val="22"/>
                 <w:color w:val="000000"/>
@@ -659,7 +659,7 @@
             </w:pPr>
             <w:r xmlns:w="http://schemas.openxmlformats.org/wordprocessingml/2006/main" xmlns:wp="http://schemas.openxmlformats.org/drawingml/2006/wordprocessingDrawing" xmlns:r="http://schemas.openxmlformats.org/officeDocument/2006/relationships" xmlns:w14="http://schemas.microsoft.com/office/word/2010/wordml">
               <w:rPr>
-                <w:rFonts w:ascii="Arial" w:hAnsi="Arial" w:eastAsia="Arial" w:cs="Arial"/>
+                <w:rFonts w:ascii="Helvetica" w:hAnsi="Helvetica" w:eastAsia="Helvetica" w:cs="Helvetica"/>
                 <w:sz w:val="22"/>
                 <w:szCs w:val="22"/>
                 <w:color w:val="000000"/>
@@ -689,7 +689,7 @@
             </w:pPr>
             <w:r xmlns:w="http://schemas.openxmlformats.org/wordprocessingml/2006/main" xmlns:wp="http://schemas.openxmlformats.org/drawingml/2006/wordprocessingDrawing" xmlns:r="http://schemas.openxmlformats.org/officeDocument/2006/relationships" xmlns:w14="http://schemas.microsoft.com/office/word/2010/wordml">
               <w:rPr>
-                <w:rFonts w:ascii="Arial" w:hAnsi="Arial" w:eastAsia="Arial" w:cs="Arial"/>
+                <w:rFonts w:ascii="Helvetica" w:hAnsi="Helvetica" w:eastAsia="Helvetica" w:cs="Helvetica"/>
                 <w:sz w:val="22"/>
                 <w:szCs w:val="22"/>
                 <w:color w:val="000000"/>
@@ -719,7 +719,7 @@
             </w:pPr>
             <w:r xmlns:w="http://schemas.openxmlformats.org/wordprocessingml/2006/main" xmlns:wp="http://schemas.openxmlformats.org/drawingml/2006/wordprocessingDrawing" xmlns:r="http://schemas.openxmlformats.org/officeDocument/2006/relationships" xmlns:w14="http://schemas.microsoft.com/office/word/2010/wordml">
               <w:rPr>
-                <w:rFonts w:ascii="Arial" w:hAnsi="Arial" w:eastAsia="Arial" w:cs="Arial"/>
+                <w:rFonts w:ascii="Helvetica" w:hAnsi="Helvetica" w:eastAsia="Helvetica" w:cs="Helvetica"/>
                 <w:sz w:val="22"/>
                 <w:szCs w:val="22"/>
                 <w:color w:val="000000"/>
@@ -749,7 +749,7 @@
             </w:pPr>
             <w:r xmlns:w="http://schemas.openxmlformats.org/wordprocessingml/2006/main" xmlns:wp="http://schemas.openxmlformats.org/drawingml/2006/wordprocessingDrawing" xmlns:r="http://schemas.openxmlformats.org/officeDocument/2006/relationships" xmlns:w14="http://schemas.microsoft.com/office/word/2010/wordml">
               <w:rPr>
-                <w:rFonts w:ascii="Arial" w:hAnsi="Arial" w:eastAsia="Arial" w:cs="Arial"/>
+                <w:rFonts w:ascii="Helvetica" w:hAnsi="Helvetica" w:eastAsia="Helvetica" w:cs="Helvetica"/>
                 <w:sz w:val="22"/>
                 <w:szCs w:val="22"/>
                 <w:color w:val="000000"/>
@@ -779,7 +779,7 @@
             </w:pPr>
             <w:r xmlns:w="http://schemas.openxmlformats.org/wordprocessingml/2006/main" xmlns:wp="http://schemas.openxmlformats.org/drawingml/2006/wordprocessingDrawing" xmlns:r="http://schemas.openxmlformats.org/officeDocument/2006/relationships" xmlns:w14="http://schemas.microsoft.com/office/word/2010/wordml">
               <w:rPr>
-                <w:rFonts w:ascii="Arial" w:hAnsi="Arial" w:eastAsia="Arial" w:cs="Arial"/>
+                <w:rFonts w:ascii="Helvetica" w:hAnsi="Helvetica" w:eastAsia="Helvetica" w:cs="Helvetica"/>
                 <w:sz w:val="22"/>
                 <w:szCs w:val="22"/>
                 <w:color w:val="000000"/>
@@ -815,7 +815,7 @@
             </w:pPr>
             <w:r xmlns:w="http://schemas.openxmlformats.org/wordprocessingml/2006/main" xmlns:wp="http://schemas.openxmlformats.org/drawingml/2006/wordprocessingDrawing" xmlns:r="http://schemas.openxmlformats.org/officeDocument/2006/relationships" xmlns:w14="http://schemas.microsoft.com/office/word/2010/wordml">
               <w:rPr>
-                <w:rFonts w:ascii="Arial" w:hAnsi="Arial" w:eastAsia="Arial" w:cs="Arial"/>
+                <w:rFonts w:ascii="Helvetica" w:hAnsi="Helvetica" w:eastAsia="Helvetica" w:cs="Helvetica"/>
                 <w:sz w:val="22"/>
                 <w:szCs w:val="22"/>
                 <w:color w:val="000000"/>
@@ -845,7 +845,7 @@
             </w:pPr>
             <w:r xmlns:w="http://schemas.openxmlformats.org/wordprocessingml/2006/main" xmlns:wp="http://schemas.openxmlformats.org/drawingml/2006/wordprocessingDrawing" xmlns:r="http://schemas.openxmlformats.org/officeDocument/2006/relationships" xmlns:w14="http://schemas.microsoft.com/office/word/2010/wordml">
               <w:rPr>
-                <w:rFonts w:ascii="Arial" w:hAnsi="Arial" w:eastAsia="Arial" w:cs="Arial"/>
+                <w:rFonts w:ascii="Helvetica" w:hAnsi="Helvetica" w:eastAsia="Helvetica" w:cs="Helvetica"/>
                 <w:sz w:val="22"/>
                 <w:szCs w:val="22"/>
                 <w:color w:val="000000"/>
@@ -875,7 +875,7 @@
             </w:pPr>
             <w:r xmlns:w="http://schemas.openxmlformats.org/wordprocessingml/2006/main" xmlns:wp="http://schemas.openxmlformats.org/drawingml/2006/wordprocessingDrawing" xmlns:r="http://schemas.openxmlformats.org/officeDocument/2006/relationships" xmlns:w14="http://schemas.microsoft.com/office/word/2010/wordml">
               <w:rPr>
-                <w:rFonts w:ascii="Arial" w:hAnsi="Arial" w:eastAsia="Arial" w:cs="Arial"/>
+                <w:rFonts w:ascii="Helvetica" w:hAnsi="Helvetica" w:eastAsia="Helvetica" w:cs="Helvetica"/>
                 <w:sz w:val="22"/>
                 <w:szCs w:val="22"/>
                 <w:color w:val="000000"/>
@@ -905,7 +905,7 @@
             </w:pPr>
             <w:r xmlns:w="http://schemas.openxmlformats.org/wordprocessingml/2006/main" xmlns:wp="http://schemas.openxmlformats.org/drawingml/2006/wordprocessingDrawing" xmlns:r="http://schemas.openxmlformats.org/officeDocument/2006/relationships" xmlns:w14="http://schemas.microsoft.com/office/word/2010/wordml">
               <w:rPr>
-                <w:rFonts w:ascii="Arial" w:hAnsi="Arial" w:eastAsia="Arial" w:cs="Arial"/>
+                <w:rFonts w:ascii="Helvetica" w:hAnsi="Helvetica" w:eastAsia="Helvetica" w:cs="Helvetica"/>
                 <w:sz w:val="22"/>
                 <w:szCs w:val="22"/>
                 <w:color w:val="000000"/>
@@ -935,7 +935,7 @@
             </w:pPr>
             <w:r xmlns:w="http://schemas.openxmlformats.org/wordprocessingml/2006/main" xmlns:wp="http://schemas.openxmlformats.org/drawingml/2006/wordprocessingDrawing" xmlns:r="http://schemas.openxmlformats.org/officeDocument/2006/relationships" xmlns:w14="http://schemas.microsoft.com/office/word/2010/wordml">
               <w:rPr>
-                <w:rFonts w:ascii="Arial" w:hAnsi="Arial" w:eastAsia="Arial" w:cs="Arial"/>
+                <w:rFonts w:ascii="Helvetica" w:hAnsi="Helvetica" w:eastAsia="Helvetica" w:cs="Helvetica"/>
                 <w:sz w:val="22"/>
                 <w:szCs w:val="22"/>
                 <w:color w:val="000000"/>
@@ -965,7 +965,7 @@
             </w:pPr>
             <w:r xmlns:w="http://schemas.openxmlformats.org/wordprocessingml/2006/main" xmlns:wp="http://schemas.openxmlformats.org/drawingml/2006/wordprocessingDrawing" xmlns:r="http://schemas.openxmlformats.org/officeDocument/2006/relationships" xmlns:w14="http://schemas.microsoft.com/office/word/2010/wordml">
               <w:rPr>
-                <w:rFonts w:ascii="Arial" w:hAnsi="Arial" w:eastAsia="Arial" w:cs="Arial"/>
+                <w:rFonts w:ascii="Helvetica" w:hAnsi="Helvetica" w:eastAsia="Helvetica" w:cs="Helvetica"/>
                 <w:sz w:val="22"/>
                 <w:szCs w:val="22"/>
                 <w:color w:val="000000"/>
@@ -995,7 +995,7 @@
             </w:pPr>
             <w:r xmlns:w="http://schemas.openxmlformats.org/wordprocessingml/2006/main" xmlns:wp="http://schemas.openxmlformats.org/drawingml/2006/wordprocessingDrawing" xmlns:r="http://schemas.openxmlformats.org/officeDocument/2006/relationships" xmlns:w14="http://schemas.microsoft.com/office/word/2010/wordml">
               <w:rPr>
-                <w:rFonts w:ascii="Arial" w:hAnsi="Arial" w:eastAsia="Arial" w:cs="Arial"/>
+                <w:rFonts w:ascii="Helvetica" w:hAnsi="Helvetica" w:eastAsia="Helvetica" w:cs="Helvetica"/>
                 <w:sz w:val="22"/>
                 <w:szCs w:val="22"/>
                 <w:color w:val="000000"/>
@@ -1025,7 +1025,7 @@
             </w:pPr>
             <w:r xmlns:w="http://schemas.openxmlformats.org/wordprocessingml/2006/main" xmlns:wp="http://schemas.openxmlformats.org/drawingml/2006/wordprocessingDrawing" xmlns:r="http://schemas.openxmlformats.org/officeDocument/2006/relationships" xmlns:w14="http://schemas.microsoft.com/office/word/2010/wordml">
               <w:rPr>
-                <w:rFonts w:ascii="Arial" w:hAnsi="Arial" w:eastAsia="Arial" w:cs="Arial"/>
+                <w:rFonts w:ascii="Helvetica" w:hAnsi="Helvetica" w:eastAsia="Helvetica" w:cs="Helvetica"/>
                 <w:sz w:val="22"/>
                 <w:szCs w:val="22"/>
                 <w:color w:val="000000"/>
@@ -1061,7 +1061,7 @@
             </w:pPr>
             <w:r xmlns:w="http://schemas.openxmlformats.org/wordprocessingml/2006/main" xmlns:wp="http://schemas.openxmlformats.org/drawingml/2006/wordprocessingDrawing" xmlns:r="http://schemas.openxmlformats.org/officeDocument/2006/relationships" xmlns:w14="http://schemas.microsoft.com/office/word/2010/wordml">
               <w:rPr>
-                <w:rFonts w:ascii="Arial" w:hAnsi="Arial" w:eastAsia="Arial" w:cs="Arial"/>
+                <w:rFonts w:ascii="Helvetica" w:hAnsi="Helvetica" w:eastAsia="Helvetica" w:cs="Helvetica"/>
                 <w:sz w:val="22"/>
                 <w:szCs w:val="22"/>
                 <w:color w:val="000000"/>
@@ -1091,7 +1091,7 @@
             </w:pPr>
             <w:r xmlns:w="http://schemas.openxmlformats.org/wordprocessingml/2006/main" xmlns:wp="http://schemas.openxmlformats.org/drawingml/2006/wordprocessingDrawing" xmlns:r="http://schemas.openxmlformats.org/officeDocument/2006/relationships" xmlns:w14="http://schemas.microsoft.com/office/word/2010/wordml">
               <w:rPr>
-                <w:rFonts w:ascii="Arial" w:hAnsi="Arial" w:eastAsia="Arial" w:cs="Arial"/>
+                <w:rFonts w:ascii="Helvetica" w:hAnsi="Helvetica" w:eastAsia="Helvetica" w:cs="Helvetica"/>
                 <w:sz w:val="22"/>
                 <w:szCs w:val="22"/>
                 <w:color w:val="000000"/>
@@ -1121,7 +1121,7 @@
             </w:pPr>
             <w:r xmlns:w="http://schemas.openxmlformats.org/wordprocessingml/2006/main" xmlns:wp="http://schemas.openxmlformats.org/drawingml/2006/wordprocessingDrawing" xmlns:r="http://schemas.openxmlformats.org/officeDocument/2006/relationships" xmlns:w14="http://schemas.microsoft.com/office/word/2010/wordml">
               <w:rPr>
-                <w:rFonts w:ascii="Arial" w:hAnsi="Arial" w:eastAsia="Arial" w:cs="Arial"/>
+                <w:rFonts w:ascii="Helvetica" w:hAnsi="Helvetica" w:eastAsia="Helvetica" w:cs="Helvetica"/>
                 <w:sz w:val="22"/>
                 <w:szCs w:val="22"/>
                 <w:color w:val="000000"/>
@@ -1151,7 +1151,7 @@
             </w:pPr>
             <w:r xmlns:w="http://schemas.openxmlformats.org/wordprocessingml/2006/main" xmlns:wp="http://schemas.openxmlformats.org/drawingml/2006/wordprocessingDrawing" xmlns:r="http://schemas.openxmlformats.org/officeDocument/2006/relationships" xmlns:w14="http://schemas.microsoft.com/office/word/2010/wordml">
               <w:rPr>
-                <w:rFonts w:ascii="Arial" w:hAnsi="Arial" w:eastAsia="Arial" w:cs="Arial"/>
+                <w:rFonts w:ascii="Helvetica" w:hAnsi="Helvetica" w:eastAsia="Helvetica" w:cs="Helvetica"/>
                 <w:sz w:val="22"/>
                 <w:szCs w:val="22"/>
                 <w:color w:val="000000"/>
@@ -1181,7 +1181,7 @@
             </w:pPr>
             <w:r xmlns:w="http://schemas.openxmlformats.org/wordprocessingml/2006/main" xmlns:wp="http://schemas.openxmlformats.org/drawingml/2006/wordprocessingDrawing" xmlns:r="http://schemas.openxmlformats.org/officeDocument/2006/relationships" xmlns:w14="http://schemas.microsoft.com/office/word/2010/wordml">
               <w:rPr>
-                <w:rFonts w:ascii="Arial" w:hAnsi="Arial" w:eastAsia="Arial" w:cs="Arial"/>
+                <w:rFonts w:ascii="Helvetica" w:hAnsi="Helvetica" w:eastAsia="Helvetica" w:cs="Helvetica"/>
                 <w:sz w:val="22"/>
                 <w:szCs w:val="22"/>
                 <w:color w:val="000000"/>
@@ -1211,7 +1211,7 @@
             </w:pPr>
             <w:r xmlns:w="http://schemas.openxmlformats.org/wordprocessingml/2006/main" xmlns:wp="http://schemas.openxmlformats.org/drawingml/2006/wordprocessingDrawing" xmlns:r="http://schemas.openxmlformats.org/officeDocument/2006/relationships" xmlns:w14="http://schemas.microsoft.com/office/word/2010/wordml">
               <w:rPr>
-                <w:rFonts w:ascii="Arial" w:hAnsi="Arial" w:eastAsia="Arial" w:cs="Arial"/>
+                <w:rFonts w:ascii="Helvetica" w:hAnsi="Helvetica" w:eastAsia="Helvetica" w:cs="Helvetica"/>
                 <w:sz w:val="22"/>
                 <w:szCs w:val="22"/>
                 <w:color w:val="000000"/>
@@ -1241,7 +1241,7 @@
             </w:pPr>
             <w:r xmlns:w="http://schemas.openxmlformats.org/wordprocessingml/2006/main" xmlns:wp="http://schemas.openxmlformats.org/drawingml/2006/wordprocessingDrawing" xmlns:r="http://schemas.openxmlformats.org/officeDocument/2006/relationships" xmlns:w14="http://schemas.microsoft.com/office/word/2010/wordml">
               <w:rPr>
-                <w:rFonts w:ascii="Arial" w:hAnsi="Arial" w:eastAsia="Arial" w:cs="Arial"/>
+                <w:rFonts w:ascii="Helvetica" w:hAnsi="Helvetica" w:eastAsia="Helvetica" w:cs="Helvetica"/>
                 <w:sz w:val="22"/>
                 <w:szCs w:val="22"/>
                 <w:color w:val="000000"/>
@@ -1271,7 +1271,7 @@
             </w:pPr>
             <w:r xmlns:w="http://schemas.openxmlformats.org/wordprocessingml/2006/main" xmlns:wp="http://schemas.openxmlformats.org/drawingml/2006/wordprocessingDrawing" xmlns:r="http://schemas.openxmlformats.org/officeDocument/2006/relationships" xmlns:w14="http://schemas.microsoft.com/office/word/2010/wordml">
               <w:rPr>
-                <w:rFonts w:ascii="Arial" w:hAnsi="Arial" w:eastAsia="Arial" w:cs="Arial"/>
+                <w:rFonts w:ascii="Helvetica" w:hAnsi="Helvetica" w:eastAsia="Helvetica" w:cs="Helvetica"/>
                 <w:sz w:val="22"/>
                 <w:szCs w:val="22"/>
                 <w:color w:val="000000"/>
@@ -1309,7 +1309,7 @@
             </w:pPr>
             <w:r xmlns:w="http://schemas.openxmlformats.org/wordprocessingml/2006/main" xmlns:wp="http://schemas.openxmlformats.org/drawingml/2006/wordprocessingDrawing" xmlns:r="http://schemas.openxmlformats.org/officeDocument/2006/relationships" xmlns:w14="http://schemas.microsoft.com/office/word/2010/wordml">
               <w:rPr>
-                <w:rFonts w:ascii="Arial" w:hAnsi="Arial" w:eastAsia="Arial" w:cs="Arial"/>
+                <w:rFonts w:ascii="Helvetica" w:hAnsi="Helvetica" w:eastAsia="Helvetica" w:cs="Helvetica"/>
                 <w:sz w:val="22"/>
                 <w:szCs w:val="22"/>
                 <w:color w:val="000000"/>
@@ -1341,7 +1341,7 @@
             </w:pPr>
             <w:r xmlns:w="http://schemas.openxmlformats.org/wordprocessingml/2006/main" xmlns:wp="http://schemas.openxmlformats.org/drawingml/2006/wordprocessingDrawing" xmlns:r="http://schemas.openxmlformats.org/officeDocument/2006/relationships" xmlns:w14="http://schemas.microsoft.com/office/word/2010/wordml">
               <w:rPr>
-                <w:rFonts w:ascii="Arial" w:hAnsi="Arial" w:eastAsia="Arial" w:cs="Arial"/>
+                <w:rFonts w:ascii="Helvetica" w:hAnsi="Helvetica" w:eastAsia="Helvetica" w:cs="Helvetica"/>
                 <w:sz w:val="22"/>
                 <w:szCs w:val="22"/>
                 <w:color w:val="000000"/>
@@ -1373,7 +1373,7 @@
             </w:pPr>
             <w:r xmlns:w="http://schemas.openxmlformats.org/wordprocessingml/2006/main" xmlns:wp="http://schemas.openxmlformats.org/drawingml/2006/wordprocessingDrawing" xmlns:r="http://schemas.openxmlformats.org/officeDocument/2006/relationships" xmlns:w14="http://schemas.microsoft.com/office/word/2010/wordml">
               <w:rPr>
-                <w:rFonts w:ascii="Arial" w:hAnsi="Arial" w:eastAsia="Arial" w:cs="Arial"/>
+                <w:rFonts w:ascii="Helvetica" w:hAnsi="Helvetica" w:eastAsia="Helvetica" w:cs="Helvetica"/>
                 <w:sz w:val="22"/>
                 <w:szCs w:val="22"/>
                 <w:color w:val="000000"/>
@@ -1405,7 +1405,7 @@
             </w:pPr>
             <w:r xmlns:w="http://schemas.openxmlformats.org/wordprocessingml/2006/main" xmlns:wp="http://schemas.openxmlformats.org/drawingml/2006/wordprocessingDrawing" xmlns:r="http://schemas.openxmlformats.org/officeDocument/2006/relationships" xmlns:w14="http://schemas.microsoft.com/office/word/2010/wordml">
               <w:rPr>
-                <w:rFonts w:ascii="Arial" w:hAnsi="Arial" w:eastAsia="Arial" w:cs="Arial"/>
+                <w:rFonts w:ascii="Helvetica" w:hAnsi="Helvetica" w:eastAsia="Helvetica" w:cs="Helvetica"/>
                 <w:sz w:val="22"/>
                 <w:szCs w:val="22"/>
                 <w:color w:val="000000"/>
@@ -1437,7 +1437,7 @@
             </w:pPr>
             <w:r xmlns:w="http://schemas.openxmlformats.org/wordprocessingml/2006/main" xmlns:wp="http://schemas.openxmlformats.org/drawingml/2006/wordprocessingDrawing" xmlns:r="http://schemas.openxmlformats.org/officeDocument/2006/relationships" xmlns:w14="http://schemas.microsoft.com/office/word/2010/wordml">
               <w:rPr>
-                <w:rFonts w:ascii="Arial" w:hAnsi="Arial" w:eastAsia="Arial" w:cs="Arial"/>
+                <w:rFonts w:ascii="Helvetica" w:hAnsi="Helvetica" w:eastAsia="Helvetica" w:cs="Helvetica"/>
                 <w:sz w:val="22"/>
                 <w:szCs w:val="22"/>
                 <w:color w:val="000000"/>
@@ -1469,7 +1469,7 @@
             </w:pPr>
             <w:r xmlns:w="http://schemas.openxmlformats.org/wordprocessingml/2006/main" xmlns:wp="http://schemas.openxmlformats.org/drawingml/2006/wordprocessingDrawing" xmlns:r="http://schemas.openxmlformats.org/officeDocument/2006/relationships" xmlns:w14="http://schemas.microsoft.com/office/word/2010/wordml">
               <w:rPr>
-                <w:rFonts w:ascii="Arial" w:hAnsi="Arial" w:eastAsia="Arial" w:cs="Arial"/>
+                <w:rFonts w:ascii="Helvetica" w:hAnsi="Helvetica" w:eastAsia="Helvetica" w:cs="Helvetica"/>
                 <w:sz w:val="22"/>
                 <w:szCs w:val="22"/>
                 <w:color w:val="000000"/>
@@ -1501,7 +1501,7 @@
             </w:pPr>
             <w:r xmlns:w="http://schemas.openxmlformats.org/wordprocessingml/2006/main" xmlns:wp="http://schemas.openxmlformats.org/drawingml/2006/wordprocessingDrawing" xmlns:r="http://schemas.openxmlformats.org/officeDocument/2006/relationships" xmlns:w14="http://schemas.microsoft.com/office/word/2010/wordml">
               <w:rPr>
-                <w:rFonts w:ascii="Arial" w:hAnsi="Arial" w:eastAsia="Arial" w:cs="Arial"/>
+                <w:rFonts w:ascii="Helvetica" w:hAnsi="Helvetica" w:eastAsia="Helvetica" w:cs="Helvetica"/>
                 <w:sz w:val="22"/>
                 <w:szCs w:val="22"/>
                 <w:color w:val="000000"/>
@@ -1533,7 +1533,7 @@
             </w:pPr>
             <w:r xmlns:w="http://schemas.openxmlformats.org/wordprocessingml/2006/main" xmlns:wp="http://schemas.openxmlformats.org/drawingml/2006/wordprocessingDrawing" xmlns:r="http://schemas.openxmlformats.org/officeDocument/2006/relationships" xmlns:w14="http://schemas.microsoft.com/office/word/2010/wordml">
               <w:rPr>
-                <w:rFonts w:ascii="Arial" w:hAnsi="Arial" w:eastAsia="Arial" w:cs="Arial"/>
+                <w:rFonts w:ascii="Helvetica" w:hAnsi="Helvetica" w:eastAsia="Helvetica" w:cs="Helvetica"/>
                 <w:sz w:val="22"/>
                 <w:szCs w:val="22"/>
                 <w:color w:val="000000"/>
@@ -1570,7 +1570,7 @@
             </w:pPr>
             <w:r xmlns:w="http://schemas.openxmlformats.org/wordprocessingml/2006/main" xmlns:wp="http://schemas.openxmlformats.org/drawingml/2006/wordprocessingDrawing" xmlns:r="http://schemas.openxmlformats.org/officeDocument/2006/relationships" xmlns:w14="http://schemas.microsoft.com/office/word/2010/wordml">
               <w:rPr>
-                <w:rFonts w:ascii="Arial" w:hAnsi="Arial" w:eastAsia="Arial" w:cs="Arial"/>
+                <w:rFonts w:ascii="Helvetica" w:hAnsi="Helvetica" w:eastAsia="Helvetica" w:cs="Helvetica"/>
                 <w:sz w:val="22"/>
                 <w:szCs w:val="22"/>
                 <w:color w:val="666666"/>

</xml_diff>

<commit_message>
Resolving DOCX Merge Issue
</commit_message>
<xml_diff>
--- a/Tables/Data Snapshot.docx
+++ b/Tables/Data Snapshot.docx
@@ -56,7 +56,7 @@
             </w:pPr>
             <w:r xmlns:w="http://schemas.openxmlformats.org/wordprocessingml/2006/main" xmlns:wp="http://schemas.openxmlformats.org/drawingml/2006/wordprocessingDrawing" xmlns:r="http://schemas.openxmlformats.org/officeDocument/2006/relationships" xmlns:w14="http://schemas.microsoft.com/office/word/2010/wordml">
               <w:rPr>
-                <w:rFonts w:ascii="Helvetica" w:hAnsi="Helvetica" w:eastAsia="Helvetica" w:cs="Helvetica"/>
+                <w:rFonts w:ascii="Arial" w:hAnsi="Arial" w:eastAsia="Arial" w:cs="Arial"/>
                 <w:sz w:val="22"/>
                 <w:szCs w:val="22"/>
                 <w:color w:val="000000"/>
@@ -89,7 +89,7 @@
             </w:pPr>
             <w:r xmlns:w="http://schemas.openxmlformats.org/wordprocessingml/2006/main" xmlns:wp="http://schemas.openxmlformats.org/drawingml/2006/wordprocessingDrawing" xmlns:r="http://schemas.openxmlformats.org/officeDocument/2006/relationships" xmlns:w14="http://schemas.microsoft.com/office/word/2010/wordml">
               <w:rPr>
-                <w:rFonts w:ascii="Helvetica" w:hAnsi="Helvetica" w:eastAsia="Helvetica" w:cs="Helvetica"/>
+                <w:rFonts w:ascii="Arial" w:hAnsi="Arial" w:eastAsia="Arial" w:cs="Arial"/>
                 <w:sz w:val="22"/>
                 <w:szCs w:val="22"/>
                 <w:color w:val="000000"/>
@@ -122,7 +122,7 @@
             </w:pPr>
             <w:r xmlns:w="http://schemas.openxmlformats.org/wordprocessingml/2006/main" xmlns:wp="http://schemas.openxmlformats.org/drawingml/2006/wordprocessingDrawing" xmlns:r="http://schemas.openxmlformats.org/officeDocument/2006/relationships" xmlns:w14="http://schemas.microsoft.com/office/word/2010/wordml">
               <w:rPr>
-                <w:rFonts w:ascii="Helvetica" w:hAnsi="Helvetica" w:eastAsia="Helvetica" w:cs="Helvetica"/>
+                <w:rFonts w:ascii="Arial" w:hAnsi="Arial" w:eastAsia="Arial" w:cs="Arial"/>
                 <w:sz w:val="22"/>
                 <w:szCs w:val="22"/>
                 <w:color w:val="000000"/>
@@ -155,7 +155,7 @@
             </w:pPr>
             <w:r xmlns:w="http://schemas.openxmlformats.org/wordprocessingml/2006/main" xmlns:wp="http://schemas.openxmlformats.org/drawingml/2006/wordprocessingDrawing" xmlns:r="http://schemas.openxmlformats.org/officeDocument/2006/relationships" xmlns:w14="http://schemas.microsoft.com/office/word/2010/wordml">
               <w:rPr>
-                <w:rFonts w:ascii="Helvetica" w:hAnsi="Helvetica" w:eastAsia="Helvetica" w:cs="Helvetica"/>
+                <w:rFonts w:ascii="Arial" w:hAnsi="Arial" w:eastAsia="Arial" w:cs="Arial"/>
                 <w:sz w:val="22"/>
                 <w:szCs w:val="22"/>
                 <w:color w:val="000000"/>
@@ -188,7 +188,7 @@
             </w:pPr>
             <w:r xmlns:w="http://schemas.openxmlformats.org/wordprocessingml/2006/main" xmlns:wp="http://schemas.openxmlformats.org/drawingml/2006/wordprocessingDrawing" xmlns:r="http://schemas.openxmlformats.org/officeDocument/2006/relationships" xmlns:w14="http://schemas.microsoft.com/office/word/2010/wordml">
               <w:rPr>
-                <w:rFonts w:ascii="Helvetica" w:hAnsi="Helvetica" w:eastAsia="Helvetica" w:cs="Helvetica"/>
+                <w:rFonts w:ascii="Arial" w:hAnsi="Arial" w:eastAsia="Arial" w:cs="Arial"/>
                 <w:sz w:val="22"/>
                 <w:szCs w:val="22"/>
                 <w:color w:val="000000"/>
@@ -221,7 +221,7 @@
             </w:pPr>
             <w:r xmlns:w="http://schemas.openxmlformats.org/wordprocessingml/2006/main" xmlns:wp="http://schemas.openxmlformats.org/drawingml/2006/wordprocessingDrawing" xmlns:r="http://schemas.openxmlformats.org/officeDocument/2006/relationships" xmlns:w14="http://schemas.microsoft.com/office/word/2010/wordml">
               <w:rPr>
-                <w:rFonts w:ascii="Helvetica" w:hAnsi="Helvetica" w:eastAsia="Helvetica" w:cs="Helvetica"/>
+                <w:rFonts w:ascii="Arial" w:hAnsi="Arial" w:eastAsia="Arial" w:cs="Arial"/>
                 <w:sz w:val="22"/>
                 <w:szCs w:val="22"/>
                 <w:color w:val="000000"/>
@@ -254,7 +254,7 @@
             </w:pPr>
             <w:r xmlns:w="http://schemas.openxmlformats.org/wordprocessingml/2006/main" xmlns:wp="http://schemas.openxmlformats.org/drawingml/2006/wordprocessingDrawing" xmlns:r="http://schemas.openxmlformats.org/officeDocument/2006/relationships" xmlns:w14="http://schemas.microsoft.com/office/word/2010/wordml">
               <w:rPr>
-                <w:rFonts w:ascii="Helvetica" w:hAnsi="Helvetica" w:eastAsia="Helvetica" w:cs="Helvetica"/>
+                <w:rFonts w:ascii="Arial" w:hAnsi="Arial" w:eastAsia="Arial" w:cs="Arial"/>
                 <w:sz w:val="22"/>
                 <w:szCs w:val="22"/>
                 <w:color w:val="000000"/>
@@ -287,7 +287,7 @@
             </w:pPr>
             <w:r xmlns:w="http://schemas.openxmlformats.org/wordprocessingml/2006/main" xmlns:wp="http://schemas.openxmlformats.org/drawingml/2006/wordprocessingDrawing" xmlns:r="http://schemas.openxmlformats.org/officeDocument/2006/relationships" xmlns:w14="http://schemas.microsoft.com/office/word/2010/wordml">
               <w:rPr>
-                <w:rFonts w:ascii="Helvetica" w:hAnsi="Helvetica" w:eastAsia="Helvetica" w:cs="Helvetica"/>
+                <w:rFonts w:ascii="Arial" w:hAnsi="Arial" w:eastAsia="Arial" w:cs="Arial"/>
                 <w:sz w:val="22"/>
                 <w:szCs w:val="22"/>
                 <w:color w:val="000000"/>
@@ -323,7 +323,7 @@
             </w:pPr>
             <w:r xmlns:w="http://schemas.openxmlformats.org/wordprocessingml/2006/main" xmlns:wp="http://schemas.openxmlformats.org/drawingml/2006/wordprocessingDrawing" xmlns:r="http://schemas.openxmlformats.org/officeDocument/2006/relationships" xmlns:w14="http://schemas.microsoft.com/office/word/2010/wordml">
               <w:rPr>
-                <w:rFonts w:ascii="Helvetica" w:hAnsi="Helvetica" w:eastAsia="Helvetica" w:cs="Helvetica"/>
+                <w:rFonts w:ascii="Arial" w:hAnsi="Arial" w:eastAsia="Arial" w:cs="Arial"/>
                 <w:sz w:val="22"/>
                 <w:szCs w:val="22"/>
                 <w:color w:val="000000"/>
@@ -353,7 +353,7 @@
             </w:pPr>
             <w:r xmlns:w="http://schemas.openxmlformats.org/wordprocessingml/2006/main" xmlns:wp="http://schemas.openxmlformats.org/drawingml/2006/wordprocessingDrawing" xmlns:r="http://schemas.openxmlformats.org/officeDocument/2006/relationships" xmlns:w14="http://schemas.microsoft.com/office/word/2010/wordml">
               <w:rPr>
-                <w:rFonts w:ascii="Helvetica" w:hAnsi="Helvetica" w:eastAsia="Helvetica" w:cs="Helvetica"/>
+                <w:rFonts w:ascii="Arial" w:hAnsi="Arial" w:eastAsia="Arial" w:cs="Arial"/>
                 <w:sz w:val="22"/>
                 <w:szCs w:val="22"/>
                 <w:color w:val="000000"/>
@@ -383,7 +383,7 @@
             </w:pPr>
             <w:r xmlns:w="http://schemas.openxmlformats.org/wordprocessingml/2006/main" xmlns:wp="http://schemas.openxmlformats.org/drawingml/2006/wordprocessingDrawing" xmlns:r="http://schemas.openxmlformats.org/officeDocument/2006/relationships" xmlns:w14="http://schemas.microsoft.com/office/word/2010/wordml">
               <w:rPr>
-                <w:rFonts w:ascii="Helvetica" w:hAnsi="Helvetica" w:eastAsia="Helvetica" w:cs="Helvetica"/>
+                <w:rFonts w:ascii="Arial" w:hAnsi="Arial" w:eastAsia="Arial" w:cs="Arial"/>
                 <w:sz w:val="22"/>
                 <w:szCs w:val="22"/>
                 <w:color w:val="000000"/>
@@ -413,7 +413,7 @@
             </w:pPr>
             <w:r xmlns:w="http://schemas.openxmlformats.org/wordprocessingml/2006/main" xmlns:wp="http://schemas.openxmlformats.org/drawingml/2006/wordprocessingDrawing" xmlns:r="http://schemas.openxmlformats.org/officeDocument/2006/relationships" xmlns:w14="http://schemas.microsoft.com/office/word/2010/wordml">
               <w:rPr>
-                <w:rFonts w:ascii="Helvetica" w:hAnsi="Helvetica" w:eastAsia="Helvetica" w:cs="Helvetica"/>
+                <w:rFonts w:ascii="Arial" w:hAnsi="Arial" w:eastAsia="Arial" w:cs="Arial"/>
                 <w:sz w:val="22"/>
                 <w:szCs w:val="22"/>
                 <w:color w:val="000000"/>
@@ -443,7 +443,7 @@
             </w:pPr>
             <w:r xmlns:w="http://schemas.openxmlformats.org/wordprocessingml/2006/main" xmlns:wp="http://schemas.openxmlformats.org/drawingml/2006/wordprocessingDrawing" xmlns:r="http://schemas.openxmlformats.org/officeDocument/2006/relationships" xmlns:w14="http://schemas.microsoft.com/office/word/2010/wordml">
               <w:rPr>
-                <w:rFonts w:ascii="Helvetica" w:hAnsi="Helvetica" w:eastAsia="Helvetica" w:cs="Helvetica"/>
+                <w:rFonts w:ascii="Arial" w:hAnsi="Arial" w:eastAsia="Arial" w:cs="Arial"/>
                 <w:sz w:val="22"/>
                 <w:szCs w:val="22"/>
                 <w:color w:val="000000"/>
@@ -473,7 +473,7 @@
             </w:pPr>
             <w:r xmlns:w="http://schemas.openxmlformats.org/wordprocessingml/2006/main" xmlns:wp="http://schemas.openxmlformats.org/drawingml/2006/wordprocessingDrawing" xmlns:r="http://schemas.openxmlformats.org/officeDocument/2006/relationships" xmlns:w14="http://schemas.microsoft.com/office/word/2010/wordml">
               <w:rPr>
-                <w:rFonts w:ascii="Helvetica" w:hAnsi="Helvetica" w:eastAsia="Helvetica" w:cs="Helvetica"/>
+                <w:rFonts w:ascii="Arial" w:hAnsi="Arial" w:eastAsia="Arial" w:cs="Arial"/>
                 <w:sz w:val="22"/>
                 <w:szCs w:val="22"/>
                 <w:color w:val="000000"/>
@@ -503,7 +503,7 @@
             </w:pPr>
             <w:r xmlns:w="http://schemas.openxmlformats.org/wordprocessingml/2006/main" xmlns:wp="http://schemas.openxmlformats.org/drawingml/2006/wordprocessingDrawing" xmlns:r="http://schemas.openxmlformats.org/officeDocument/2006/relationships" xmlns:w14="http://schemas.microsoft.com/office/word/2010/wordml">
               <w:rPr>
-                <w:rFonts w:ascii="Helvetica" w:hAnsi="Helvetica" w:eastAsia="Helvetica" w:cs="Helvetica"/>
+                <w:rFonts w:ascii="Arial" w:hAnsi="Arial" w:eastAsia="Arial" w:cs="Arial"/>
                 <w:sz w:val="22"/>
                 <w:szCs w:val="22"/>
                 <w:color w:val="000000"/>
@@ -533,7 +533,7 @@
             </w:pPr>
             <w:r xmlns:w="http://schemas.openxmlformats.org/wordprocessingml/2006/main" xmlns:wp="http://schemas.openxmlformats.org/drawingml/2006/wordprocessingDrawing" xmlns:r="http://schemas.openxmlformats.org/officeDocument/2006/relationships" xmlns:w14="http://schemas.microsoft.com/office/word/2010/wordml">
               <w:rPr>
-                <w:rFonts w:ascii="Helvetica" w:hAnsi="Helvetica" w:eastAsia="Helvetica" w:cs="Helvetica"/>
+                <w:rFonts w:ascii="Arial" w:hAnsi="Arial" w:eastAsia="Arial" w:cs="Arial"/>
                 <w:sz w:val="22"/>
                 <w:szCs w:val="22"/>
                 <w:color w:val="000000"/>
@@ -569,7 +569,7 @@
             </w:pPr>
             <w:r xmlns:w="http://schemas.openxmlformats.org/wordprocessingml/2006/main" xmlns:wp="http://schemas.openxmlformats.org/drawingml/2006/wordprocessingDrawing" xmlns:r="http://schemas.openxmlformats.org/officeDocument/2006/relationships" xmlns:w14="http://schemas.microsoft.com/office/word/2010/wordml">
               <w:rPr>
-                <w:rFonts w:ascii="Helvetica" w:hAnsi="Helvetica" w:eastAsia="Helvetica" w:cs="Helvetica"/>
+                <w:rFonts w:ascii="Arial" w:hAnsi="Arial" w:eastAsia="Arial" w:cs="Arial"/>
                 <w:sz w:val="22"/>
                 <w:szCs w:val="22"/>
                 <w:color w:val="000000"/>
@@ -599,7 +599,7 @@
             </w:pPr>
             <w:r xmlns:w="http://schemas.openxmlformats.org/wordprocessingml/2006/main" xmlns:wp="http://schemas.openxmlformats.org/drawingml/2006/wordprocessingDrawing" xmlns:r="http://schemas.openxmlformats.org/officeDocument/2006/relationships" xmlns:w14="http://schemas.microsoft.com/office/word/2010/wordml">
               <w:rPr>
-                <w:rFonts w:ascii="Helvetica" w:hAnsi="Helvetica" w:eastAsia="Helvetica" w:cs="Helvetica"/>
+                <w:rFonts w:ascii="Arial" w:hAnsi="Arial" w:eastAsia="Arial" w:cs="Arial"/>
                 <w:sz w:val="22"/>
                 <w:szCs w:val="22"/>
                 <w:color w:val="000000"/>
@@ -629,7 +629,7 @@
             </w:pPr>
             <w:r xmlns:w="http://schemas.openxmlformats.org/wordprocessingml/2006/main" xmlns:wp="http://schemas.openxmlformats.org/drawingml/2006/wordprocessingDrawing" xmlns:r="http://schemas.openxmlformats.org/officeDocument/2006/relationships" xmlns:w14="http://schemas.microsoft.com/office/word/2010/wordml">
               <w:rPr>
-                <w:rFonts w:ascii="Helvetica" w:hAnsi="Helvetica" w:eastAsia="Helvetica" w:cs="Helvetica"/>
+                <w:rFonts w:ascii="Arial" w:hAnsi="Arial" w:eastAsia="Arial" w:cs="Arial"/>
                 <w:sz w:val="22"/>
                 <w:szCs w:val="22"/>
                 <w:color w:val="000000"/>
@@ -659,7 +659,7 @@
             </w:pPr>
             <w:r xmlns:w="http://schemas.openxmlformats.org/wordprocessingml/2006/main" xmlns:wp="http://schemas.openxmlformats.org/drawingml/2006/wordprocessingDrawing" xmlns:r="http://schemas.openxmlformats.org/officeDocument/2006/relationships" xmlns:w14="http://schemas.microsoft.com/office/word/2010/wordml">
               <w:rPr>
-                <w:rFonts w:ascii="Helvetica" w:hAnsi="Helvetica" w:eastAsia="Helvetica" w:cs="Helvetica"/>
+                <w:rFonts w:ascii="Arial" w:hAnsi="Arial" w:eastAsia="Arial" w:cs="Arial"/>
                 <w:sz w:val="22"/>
                 <w:szCs w:val="22"/>
                 <w:color w:val="000000"/>
@@ -689,7 +689,7 @@
             </w:pPr>
             <w:r xmlns:w="http://schemas.openxmlformats.org/wordprocessingml/2006/main" xmlns:wp="http://schemas.openxmlformats.org/drawingml/2006/wordprocessingDrawing" xmlns:r="http://schemas.openxmlformats.org/officeDocument/2006/relationships" xmlns:w14="http://schemas.microsoft.com/office/word/2010/wordml">
               <w:rPr>
-                <w:rFonts w:ascii="Helvetica" w:hAnsi="Helvetica" w:eastAsia="Helvetica" w:cs="Helvetica"/>
+                <w:rFonts w:ascii="Arial" w:hAnsi="Arial" w:eastAsia="Arial" w:cs="Arial"/>
                 <w:sz w:val="22"/>
                 <w:szCs w:val="22"/>
                 <w:color w:val="000000"/>
@@ -719,7 +719,7 @@
             </w:pPr>
             <w:r xmlns:w="http://schemas.openxmlformats.org/wordprocessingml/2006/main" xmlns:wp="http://schemas.openxmlformats.org/drawingml/2006/wordprocessingDrawing" xmlns:r="http://schemas.openxmlformats.org/officeDocument/2006/relationships" xmlns:w14="http://schemas.microsoft.com/office/word/2010/wordml">
               <w:rPr>
-                <w:rFonts w:ascii="Helvetica" w:hAnsi="Helvetica" w:eastAsia="Helvetica" w:cs="Helvetica"/>
+                <w:rFonts w:ascii="Arial" w:hAnsi="Arial" w:eastAsia="Arial" w:cs="Arial"/>
                 <w:sz w:val="22"/>
                 <w:szCs w:val="22"/>
                 <w:color w:val="000000"/>
@@ -749,7 +749,7 @@
             </w:pPr>
             <w:r xmlns:w="http://schemas.openxmlformats.org/wordprocessingml/2006/main" xmlns:wp="http://schemas.openxmlformats.org/drawingml/2006/wordprocessingDrawing" xmlns:r="http://schemas.openxmlformats.org/officeDocument/2006/relationships" xmlns:w14="http://schemas.microsoft.com/office/word/2010/wordml">
               <w:rPr>
-                <w:rFonts w:ascii="Helvetica" w:hAnsi="Helvetica" w:eastAsia="Helvetica" w:cs="Helvetica"/>
+                <w:rFonts w:ascii="Arial" w:hAnsi="Arial" w:eastAsia="Arial" w:cs="Arial"/>
                 <w:sz w:val="22"/>
                 <w:szCs w:val="22"/>
                 <w:color w:val="000000"/>
@@ -779,7 +779,7 @@
             </w:pPr>
             <w:r xmlns:w="http://schemas.openxmlformats.org/wordprocessingml/2006/main" xmlns:wp="http://schemas.openxmlformats.org/drawingml/2006/wordprocessingDrawing" xmlns:r="http://schemas.openxmlformats.org/officeDocument/2006/relationships" xmlns:w14="http://schemas.microsoft.com/office/word/2010/wordml">
               <w:rPr>
-                <w:rFonts w:ascii="Helvetica" w:hAnsi="Helvetica" w:eastAsia="Helvetica" w:cs="Helvetica"/>
+                <w:rFonts w:ascii="Arial" w:hAnsi="Arial" w:eastAsia="Arial" w:cs="Arial"/>
                 <w:sz w:val="22"/>
                 <w:szCs w:val="22"/>
                 <w:color w:val="000000"/>
@@ -815,7 +815,7 @@
             </w:pPr>
             <w:r xmlns:w="http://schemas.openxmlformats.org/wordprocessingml/2006/main" xmlns:wp="http://schemas.openxmlformats.org/drawingml/2006/wordprocessingDrawing" xmlns:r="http://schemas.openxmlformats.org/officeDocument/2006/relationships" xmlns:w14="http://schemas.microsoft.com/office/word/2010/wordml">
               <w:rPr>
-                <w:rFonts w:ascii="Helvetica" w:hAnsi="Helvetica" w:eastAsia="Helvetica" w:cs="Helvetica"/>
+                <w:rFonts w:ascii="Arial" w:hAnsi="Arial" w:eastAsia="Arial" w:cs="Arial"/>
                 <w:sz w:val="22"/>
                 <w:szCs w:val="22"/>
                 <w:color w:val="000000"/>
@@ -845,7 +845,7 @@
             </w:pPr>
             <w:r xmlns:w="http://schemas.openxmlformats.org/wordprocessingml/2006/main" xmlns:wp="http://schemas.openxmlformats.org/drawingml/2006/wordprocessingDrawing" xmlns:r="http://schemas.openxmlformats.org/officeDocument/2006/relationships" xmlns:w14="http://schemas.microsoft.com/office/word/2010/wordml">
               <w:rPr>
-                <w:rFonts w:ascii="Helvetica" w:hAnsi="Helvetica" w:eastAsia="Helvetica" w:cs="Helvetica"/>
+                <w:rFonts w:ascii="Arial" w:hAnsi="Arial" w:eastAsia="Arial" w:cs="Arial"/>
                 <w:sz w:val="22"/>
                 <w:szCs w:val="22"/>
                 <w:color w:val="000000"/>
@@ -875,7 +875,7 @@
             </w:pPr>
             <w:r xmlns:w="http://schemas.openxmlformats.org/wordprocessingml/2006/main" xmlns:wp="http://schemas.openxmlformats.org/drawingml/2006/wordprocessingDrawing" xmlns:r="http://schemas.openxmlformats.org/officeDocument/2006/relationships" xmlns:w14="http://schemas.microsoft.com/office/word/2010/wordml">
               <w:rPr>
-                <w:rFonts w:ascii="Helvetica" w:hAnsi="Helvetica" w:eastAsia="Helvetica" w:cs="Helvetica"/>
+                <w:rFonts w:ascii="Arial" w:hAnsi="Arial" w:eastAsia="Arial" w:cs="Arial"/>
                 <w:sz w:val="22"/>
                 <w:szCs w:val="22"/>
                 <w:color w:val="000000"/>
@@ -905,7 +905,7 @@
             </w:pPr>
             <w:r xmlns:w="http://schemas.openxmlformats.org/wordprocessingml/2006/main" xmlns:wp="http://schemas.openxmlformats.org/drawingml/2006/wordprocessingDrawing" xmlns:r="http://schemas.openxmlformats.org/officeDocument/2006/relationships" xmlns:w14="http://schemas.microsoft.com/office/word/2010/wordml">
               <w:rPr>
-                <w:rFonts w:ascii="Helvetica" w:hAnsi="Helvetica" w:eastAsia="Helvetica" w:cs="Helvetica"/>
+                <w:rFonts w:ascii="Arial" w:hAnsi="Arial" w:eastAsia="Arial" w:cs="Arial"/>
                 <w:sz w:val="22"/>
                 <w:szCs w:val="22"/>
                 <w:color w:val="000000"/>
@@ -935,7 +935,7 @@
             </w:pPr>
             <w:r xmlns:w="http://schemas.openxmlformats.org/wordprocessingml/2006/main" xmlns:wp="http://schemas.openxmlformats.org/drawingml/2006/wordprocessingDrawing" xmlns:r="http://schemas.openxmlformats.org/officeDocument/2006/relationships" xmlns:w14="http://schemas.microsoft.com/office/word/2010/wordml">
               <w:rPr>
-                <w:rFonts w:ascii="Helvetica" w:hAnsi="Helvetica" w:eastAsia="Helvetica" w:cs="Helvetica"/>
+                <w:rFonts w:ascii="Arial" w:hAnsi="Arial" w:eastAsia="Arial" w:cs="Arial"/>
                 <w:sz w:val="22"/>
                 <w:szCs w:val="22"/>
                 <w:color w:val="000000"/>
@@ -965,7 +965,7 @@
             </w:pPr>
             <w:r xmlns:w="http://schemas.openxmlformats.org/wordprocessingml/2006/main" xmlns:wp="http://schemas.openxmlformats.org/drawingml/2006/wordprocessingDrawing" xmlns:r="http://schemas.openxmlformats.org/officeDocument/2006/relationships" xmlns:w14="http://schemas.microsoft.com/office/word/2010/wordml">
               <w:rPr>
-                <w:rFonts w:ascii="Helvetica" w:hAnsi="Helvetica" w:eastAsia="Helvetica" w:cs="Helvetica"/>
+                <w:rFonts w:ascii="Arial" w:hAnsi="Arial" w:eastAsia="Arial" w:cs="Arial"/>
                 <w:sz w:val="22"/>
                 <w:szCs w:val="22"/>
                 <w:color w:val="000000"/>
@@ -995,7 +995,7 @@
             </w:pPr>
             <w:r xmlns:w="http://schemas.openxmlformats.org/wordprocessingml/2006/main" xmlns:wp="http://schemas.openxmlformats.org/drawingml/2006/wordprocessingDrawing" xmlns:r="http://schemas.openxmlformats.org/officeDocument/2006/relationships" xmlns:w14="http://schemas.microsoft.com/office/word/2010/wordml">
               <w:rPr>
-                <w:rFonts w:ascii="Helvetica" w:hAnsi="Helvetica" w:eastAsia="Helvetica" w:cs="Helvetica"/>
+                <w:rFonts w:ascii="Arial" w:hAnsi="Arial" w:eastAsia="Arial" w:cs="Arial"/>
                 <w:sz w:val="22"/>
                 <w:szCs w:val="22"/>
                 <w:color w:val="000000"/>
@@ -1025,7 +1025,7 @@
             </w:pPr>
             <w:r xmlns:w="http://schemas.openxmlformats.org/wordprocessingml/2006/main" xmlns:wp="http://schemas.openxmlformats.org/drawingml/2006/wordprocessingDrawing" xmlns:r="http://schemas.openxmlformats.org/officeDocument/2006/relationships" xmlns:w14="http://schemas.microsoft.com/office/word/2010/wordml">
               <w:rPr>
-                <w:rFonts w:ascii="Helvetica" w:hAnsi="Helvetica" w:eastAsia="Helvetica" w:cs="Helvetica"/>
+                <w:rFonts w:ascii="Arial" w:hAnsi="Arial" w:eastAsia="Arial" w:cs="Arial"/>
                 <w:sz w:val="22"/>
                 <w:szCs w:val="22"/>
                 <w:color w:val="000000"/>
@@ -1061,7 +1061,7 @@
             </w:pPr>
             <w:r xmlns:w="http://schemas.openxmlformats.org/wordprocessingml/2006/main" xmlns:wp="http://schemas.openxmlformats.org/drawingml/2006/wordprocessingDrawing" xmlns:r="http://schemas.openxmlformats.org/officeDocument/2006/relationships" xmlns:w14="http://schemas.microsoft.com/office/word/2010/wordml">
               <w:rPr>
-                <w:rFonts w:ascii="Helvetica" w:hAnsi="Helvetica" w:eastAsia="Helvetica" w:cs="Helvetica"/>
+                <w:rFonts w:ascii="Arial" w:hAnsi="Arial" w:eastAsia="Arial" w:cs="Arial"/>
                 <w:sz w:val="22"/>
                 <w:szCs w:val="22"/>
                 <w:color w:val="000000"/>
@@ -1091,7 +1091,7 @@
             </w:pPr>
             <w:r xmlns:w="http://schemas.openxmlformats.org/wordprocessingml/2006/main" xmlns:wp="http://schemas.openxmlformats.org/drawingml/2006/wordprocessingDrawing" xmlns:r="http://schemas.openxmlformats.org/officeDocument/2006/relationships" xmlns:w14="http://schemas.microsoft.com/office/word/2010/wordml">
               <w:rPr>
-                <w:rFonts w:ascii="Helvetica" w:hAnsi="Helvetica" w:eastAsia="Helvetica" w:cs="Helvetica"/>
+                <w:rFonts w:ascii="Arial" w:hAnsi="Arial" w:eastAsia="Arial" w:cs="Arial"/>
                 <w:sz w:val="22"/>
                 <w:szCs w:val="22"/>
                 <w:color w:val="000000"/>
@@ -1121,7 +1121,7 @@
             </w:pPr>
             <w:r xmlns:w="http://schemas.openxmlformats.org/wordprocessingml/2006/main" xmlns:wp="http://schemas.openxmlformats.org/drawingml/2006/wordprocessingDrawing" xmlns:r="http://schemas.openxmlformats.org/officeDocument/2006/relationships" xmlns:w14="http://schemas.microsoft.com/office/word/2010/wordml">
               <w:rPr>
-                <w:rFonts w:ascii="Helvetica" w:hAnsi="Helvetica" w:eastAsia="Helvetica" w:cs="Helvetica"/>
+                <w:rFonts w:ascii="Arial" w:hAnsi="Arial" w:eastAsia="Arial" w:cs="Arial"/>
                 <w:sz w:val="22"/>
                 <w:szCs w:val="22"/>
                 <w:color w:val="000000"/>
@@ -1151,7 +1151,7 @@
             </w:pPr>
             <w:r xmlns:w="http://schemas.openxmlformats.org/wordprocessingml/2006/main" xmlns:wp="http://schemas.openxmlformats.org/drawingml/2006/wordprocessingDrawing" xmlns:r="http://schemas.openxmlformats.org/officeDocument/2006/relationships" xmlns:w14="http://schemas.microsoft.com/office/word/2010/wordml">
               <w:rPr>
-                <w:rFonts w:ascii="Helvetica" w:hAnsi="Helvetica" w:eastAsia="Helvetica" w:cs="Helvetica"/>
+                <w:rFonts w:ascii="Arial" w:hAnsi="Arial" w:eastAsia="Arial" w:cs="Arial"/>
                 <w:sz w:val="22"/>
                 <w:szCs w:val="22"/>
                 <w:color w:val="000000"/>
@@ -1181,7 +1181,7 @@
             </w:pPr>
             <w:r xmlns:w="http://schemas.openxmlformats.org/wordprocessingml/2006/main" xmlns:wp="http://schemas.openxmlformats.org/drawingml/2006/wordprocessingDrawing" xmlns:r="http://schemas.openxmlformats.org/officeDocument/2006/relationships" xmlns:w14="http://schemas.microsoft.com/office/word/2010/wordml">
               <w:rPr>
-                <w:rFonts w:ascii="Helvetica" w:hAnsi="Helvetica" w:eastAsia="Helvetica" w:cs="Helvetica"/>
+                <w:rFonts w:ascii="Arial" w:hAnsi="Arial" w:eastAsia="Arial" w:cs="Arial"/>
                 <w:sz w:val="22"/>
                 <w:szCs w:val="22"/>
                 <w:color w:val="000000"/>
@@ -1211,7 +1211,7 @@
             </w:pPr>
             <w:r xmlns:w="http://schemas.openxmlformats.org/wordprocessingml/2006/main" xmlns:wp="http://schemas.openxmlformats.org/drawingml/2006/wordprocessingDrawing" xmlns:r="http://schemas.openxmlformats.org/officeDocument/2006/relationships" xmlns:w14="http://schemas.microsoft.com/office/word/2010/wordml">
               <w:rPr>
-                <w:rFonts w:ascii="Helvetica" w:hAnsi="Helvetica" w:eastAsia="Helvetica" w:cs="Helvetica"/>
+                <w:rFonts w:ascii="Arial" w:hAnsi="Arial" w:eastAsia="Arial" w:cs="Arial"/>
                 <w:sz w:val="22"/>
                 <w:szCs w:val="22"/>
                 <w:color w:val="000000"/>
@@ -1241,7 +1241,7 @@
             </w:pPr>
             <w:r xmlns:w="http://schemas.openxmlformats.org/wordprocessingml/2006/main" xmlns:wp="http://schemas.openxmlformats.org/drawingml/2006/wordprocessingDrawing" xmlns:r="http://schemas.openxmlformats.org/officeDocument/2006/relationships" xmlns:w14="http://schemas.microsoft.com/office/word/2010/wordml">
               <w:rPr>
-                <w:rFonts w:ascii="Helvetica" w:hAnsi="Helvetica" w:eastAsia="Helvetica" w:cs="Helvetica"/>
+                <w:rFonts w:ascii="Arial" w:hAnsi="Arial" w:eastAsia="Arial" w:cs="Arial"/>
                 <w:sz w:val="22"/>
                 <w:szCs w:val="22"/>
                 <w:color w:val="000000"/>
@@ -1271,7 +1271,7 @@
             </w:pPr>
             <w:r xmlns:w="http://schemas.openxmlformats.org/wordprocessingml/2006/main" xmlns:wp="http://schemas.openxmlformats.org/drawingml/2006/wordprocessingDrawing" xmlns:r="http://schemas.openxmlformats.org/officeDocument/2006/relationships" xmlns:w14="http://schemas.microsoft.com/office/word/2010/wordml">
               <w:rPr>
-                <w:rFonts w:ascii="Helvetica" w:hAnsi="Helvetica" w:eastAsia="Helvetica" w:cs="Helvetica"/>
+                <w:rFonts w:ascii="Arial" w:hAnsi="Arial" w:eastAsia="Arial" w:cs="Arial"/>
                 <w:sz w:val="22"/>
                 <w:szCs w:val="22"/>
                 <w:color w:val="000000"/>
@@ -1309,7 +1309,7 @@
             </w:pPr>
             <w:r xmlns:w="http://schemas.openxmlformats.org/wordprocessingml/2006/main" xmlns:wp="http://schemas.openxmlformats.org/drawingml/2006/wordprocessingDrawing" xmlns:r="http://schemas.openxmlformats.org/officeDocument/2006/relationships" xmlns:w14="http://schemas.microsoft.com/office/word/2010/wordml">
               <w:rPr>
-                <w:rFonts w:ascii="Helvetica" w:hAnsi="Helvetica" w:eastAsia="Helvetica" w:cs="Helvetica"/>
+                <w:rFonts w:ascii="Arial" w:hAnsi="Arial" w:eastAsia="Arial" w:cs="Arial"/>
                 <w:sz w:val="22"/>
                 <w:szCs w:val="22"/>
                 <w:color w:val="000000"/>
@@ -1341,7 +1341,7 @@
             </w:pPr>
             <w:r xmlns:w="http://schemas.openxmlformats.org/wordprocessingml/2006/main" xmlns:wp="http://schemas.openxmlformats.org/drawingml/2006/wordprocessingDrawing" xmlns:r="http://schemas.openxmlformats.org/officeDocument/2006/relationships" xmlns:w14="http://schemas.microsoft.com/office/word/2010/wordml">
               <w:rPr>
-                <w:rFonts w:ascii="Helvetica" w:hAnsi="Helvetica" w:eastAsia="Helvetica" w:cs="Helvetica"/>
+                <w:rFonts w:ascii="Arial" w:hAnsi="Arial" w:eastAsia="Arial" w:cs="Arial"/>
                 <w:sz w:val="22"/>
                 <w:szCs w:val="22"/>
                 <w:color w:val="000000"/>
@@ -1373,7 +1373,7 @@
             </w:pPr>
             <w:r xmlns:w="http://schemas.openxmlformats.org/wordprocessingml/2006/main" xmlns:wp="http://schemas.openxmlformats.org/drawingml/2006/wordprocessingDrawing" xmlns:r="http://schemas.openxmlformats.org/officeDocument/2006/relationships" xmlns:w14="http://schemas.microsoft.com/office/word/2010/wordml">
               <w:rPr>
-                <w:rFonts w:ascii="Helvetica" w:hAnsi="Helvetica" w:eastAsia="Helvetica" w:cs="Helvetica"/>
+                <w:rFonts w:ascii="Arial" w:hAnsi="Arial" w:eastAsia="Arial" w:cs="Arial"/>
                 <w:sz w:val="22"/>
                 <w:szCs w:val="22"/>
                 <w:color w:val="000000"/>
@@ -1405,7 +1405,7 @@
             </w:pPr>
             <w:r xmlns:w="http://schemas.openxmlformats.org/wordprocessingml/2006/main" xmlns:wp="http://schemas.openxmlformats.org/drawingml/2006/wordprocessingDrawing" xmlns:r="http://schemas.openxmlformats.org/officeDocument/2006/relationships" xmlns:w14="http://schemas.microsoft.com/office/word/2010/wordml">
               <w:rPr>
-                <w:rFonts w:ascii="Helvetica" w:hAnsi="Helvetica" w:eastAsia="Helvetica" w:cs="Helvetica"/>
+                <w:rFonts w:ascii="Arial" w:hAnsi="Arial" w:eastAsia="Arial" w:cs="Arial"/>
                 <w:sz w:val="22"/>
                 <w:szCs w:val="22"/>
                 <w:color w:val="000000"/>
@@ -1437,7 +1437,7 @@
             </w:pPr>
             <w:r xmlns:w="http://schemas.openxmlformats.org/wordprocessingml/2006/main" xmlns:wp="http://schemas.openxmlformats.org/drawingml/2006/wordprocessingDrawing" xmlns:r="http://schemas.openxmlformats.org/officeDocument/2006/relationships" xmlns:w14="http://schemas.microsoft.com/office/word/2010/wordml">
               <w:rPr>
-                <w:rFonts w:ascii="Helvetica" w:hAnsi="Helvetica" w:eastAsia="Helvetica" w:cs="Helvetica"/>
+                <w:rFonts w:ascii="Arial" w:hAnsi="Arial" w:eastAsia="Arial" w:cs="Arial"/>
                 <w:sz w:val="22"/>
                 <w:szCs w:val="22"/>
                 <w:color w:val="000000"/>
@@ -1469,7 +1469,7 @@
             </w:pPr>
             <w:r xmlns:w="http://schemas.openxmlformats.org/wordprocessingml/2006/main" xmlns:wp="http://schemas.openxmlformats.org/drawingml/2006/wordprocessingDrawing" xmlns:r="http://schemas.openxmlformats.org/officeDocument/2006/relationships" xmlns:w14="http://schemas.microsoft.com/office/word/2010/wordml">
               <w:rPr>
-                <w:rFonts w:ascii="Helvetica" w:hAnsi="Helvetica" w:eastAsia="Helvetica" w:cs="Helvetica"/>
+                <w:rFonts w:ascii="Arial" w:hAnsi="Arial" w:eastAsia="Arial" w:cs="Arial"/>
                 <w:sz w:val="22"/>
                 <w:szCs w:val="22"/>
                 <w:color w:val="000000"/>
@@ -1501,7 +1501,7 @@
             </w:pPr>
             <w:r xmlns:w="http://schemas.openxmlformats.org/wordprocessingml/2006/main" xmlns:wp="http://schemas.openxmlformats.org/drawingml/2006/wordprocessingDrawing" xmlns:r="http://schemas.openxmlformats.org/officeDocument/2006/relationships" xmlns:w14="http://schemas.microsoft.com/office/word/2010/wordml">
               <w:rPr>
-                <w:rFonts w:ascii="Helvetica" w:hAnsi="Helvetica" w:eastAsia="Helvetica" w:cs="Helvetica"/>
+                <w:rFonts w:ascii="Arial" w:hAnsi="Arial" w:eastAsia="Arial" w:cs="Arial"/>
                 <w:sz w:val="22"/>
                 <w:szCs w:val="22"/>
                 <w:color w:val="000000"/>
@@ -1533,7 +1533,7 @@
             </w:pPr>
             <w:r xmlns:w="http://schemas.openxmlformats.org/wordprocessingml/2006/main" xmlns:wp="http://schemas.openxmlformats.org/drawingml/2006/wordprocessingDrawing" xmlns:r="http://schemas.openxmlformats.org/officeDocument/2006/relationships" xmlns:w14="http://schemas.microsoft.com/office/word/2010/wordml">
               <w:rPr>
-                <w:rFonts w:ascii="Helvetica" w:hAnsi="Helvetica" w:eastAsia="Helvetica" w:cs="Helvetica"/>
+                <w:rFonts w:ascii="Arial" w:hAnsi="Arial" w:eastAsia="Arial" w:cs="Arial"/>
                 <w:sz w:val="22"/>
                 <w:szCs w:val="22"/>
                 <w:color w:val="000000"/>
@@ -1570,7 +1570,7 @@
             </w:pPr>
             <w:r xmlns:w="http://schemas.openxmlformats.org/wordprocessingml/2006/main" xmlns:wp="http://schemas.openxmlformats.org/drawingml/2006/wordprocessingDrawing" xmlns:r="http://schemas.openxmlformats.org/officeDocument/2006/relationships" xmlns:w14="http://schemas.microsoft.com/office/word/2010/wordml">
               <w:rPr>
-                <w:rFonts w:ascii="Helvetica" w:hAnsi="Helvetica" w:eastAsia="Helvetica" w:cs="Helvetica"/>
+                <w:rFonts w:ascii="Arial" w:hAnsi="Arial" w:eastAsia="Arial" w:cs="Arial"/>
                 <w:sz w:val="22"/>
                 <w:szCs w:val="22"/>
                 <w:color w:val="666666"/>

</xml_diff>